<commit_message>
updates to EMF and network documentation
</commit_message>
<xml_diff>
--- a/READ ME/Main Documentation.docx
+++ b/READ ME/Main Documentation.docx
@@ -245,6 +245,26 @@
         <w:t>Drone Parameters.xlsx</w:t>
       </w:r>
     </w:p>
+    <w:p>
+      <w:pPr>
+        <w:pStyle w:val="ListParagraph"/>
+        <w:numPr>
+          <w:ilvl w:val="0"/>
+          <w:numId w:val="1"/>
+        </w:numPr>
+        <w:rPr>
+          <w:i/>
+          <w:iCs/>
+        </w:rPr>
+      </w:pPr>
+      <w:r>
+        <w:rPr>
+          <w:i/>
+          <w:iCs/>
+        </w:rPr>
+        <w:t>Drone Network Decomposition</w:t>
+      </w:r>
+    </w:p>
     <w:p/>
     <w:p>
       <w:r>
@@ -405,6 +425,21 @@
           <w:iCs/>
         </w:rPr>
         <w:t>Suggested System Improvements</w:t>
+      </w:r>
+    </w:p>
+    <w:p>
+      <w:pPr>
+        <w:rPr>
+          <w:i/>
+          <w:iCs/>
+        </w:rPr>
+      </w:pPr>
+      <w:r>
+        <w:rPr>
+          <w:i/>
+          <w:iCs/>
+        </w:rPr>
+        <w:t>Suggested rotor speed measurements</w:t>
       </w:r>
     </w:p>
     <w:p/>

</xml_diff>